<commit_message>
Partie EC du rapport finie
</commit_message>
<xml_diff>
--- a/tp3/LOG3430-TP3.docx
+++ b/tp3/LOG3430-TP3.docx
@@ -577,6 +577,7 @@
     <w:p>
       <w:pPr>
         <w:spacing w:line="276" w:lineRule="auto"/>
+        <w:jc w:val="both"/>
       </w:pPr>
       <w:r>
         <w:t xml:space="preserve">Dans ce </w:t>
@@ -608,40 +609,573 @@
     </w:p>
     <w:p>
       <w:pPr>
+        <w:spacing w:line="276" w:lineRule="auto"/>
+      </w:pPr>
+    </w:p>
+    <w:p>
+      <w:pPr>
         <w:pStyle w:val="Heading1"/>
       </w:pPr>
       <w:r>
+        <w:t>Couverture pour la technique EC</w:t>
+      </w:r>
+    </w:p>
+    <w:p/>
+    <w:p>
+      <w:pPr>
+        <w:jc w:val="both"/>
+      </w:pPr>
+      <w:r>
+        <w:t xml:space="preserve">La couverture de test EC par la méthode Black Box (boite noire) nous donne </w:t>
+      </w:r>
+      <w:r>
+        <w:t>une couverture de</w:t>
+      </w:r>
+    </w:p>
+    <w:p>
+      <w:pPr>
+        <w:jc w:val="both"/>
+      </w:pPr>
+      <w:r>
+        <w:t>77% pour myListImpl</w:t>
+      </w:r>
+      <w:r>
+        <w:t>, 68% pour ListeChaineeImpl et 88% pour setCalculatorImpl. Pour couvrir à 100% le code, nous allons implémenter une suite de test en boite blanche.</w:t>
+      </w:r>
+    </w:p>
+    <w:p/>
+    <w:p/>
+    <w:p>
+      <w:pPr>
+        <w:rPr>
+          <w:rFonts w:ascii="Consolas" w:hAnsi="Consolas" w:cs="Consolas"/>
+          <w:color w:val="000000"/>
+          <w:sz w:val="20"/>
+          <w:szCs w:val="20"/>
+        </w:rPr>
+      </w:pPr>
+      <w:r>
+        <w:rPr>
+          <w:u w:val="single"/>
+        </w:rPr>
+        <w:t>Test 1</w:t>
+      </w:r>
+      <w:r>
+        <w:t xml:space="preserve"> : </w:t>
+      </w:r>
+      <w:r>
+        <w:rPr>
+          <w:rFonts w:ascii="Consolas" w:hAnsi="Consolas" w:cs="Consolas"/>
+          <w:color w:val="000000"/>
+          <w:sz w:val="20"/>
+          <w:szCs w:val="20"/>
+          <w:highlight w:val="lightGray"/>
+        </w:rPr>
+        <w:t>union01_WhiteBox</w:t>
+      </w:r>
+    </w:p>
+    <w:p>
+      <w:pPr>
+        <w:rPr>
+          <w:rFonts w:ascii="Consolas" w:hAnsi="Consolas" w:cs="Consolas"/>
+          <w:color w:val="000000"/>
+          <w:sz w:val="20"/>
+          <w:szCs w:val="20"/>
+        </w:rPr>
+      </w:pPr>
+    </w:p>
+    <w:p>
+      <w:pPr>
+        <w:jc w:val="both"/>
+      </w:pPr>
+      <w:r>
+        <w:t xml:space="preserve">Ce test couvre la classe </w:t>
+      </w:r>
+      <w:r>
+        <w:t>setCalculatorImpl</w:t>
+      </w:r>
+      <w:r>
+        <w:t xml:space="preserve">. À la ligne 19, la branche else de la condition </w:t>
+      </w:r>
+      <w:r>
+        <w:t>if(!setA.contains(a))</w:t>
+      </w:r>
+      <w:r>
+        <w:t xml:space="preserve"> n’est pas couverte. </w:t>
+      </w:r>
+      <w:r>
+        <w:t>Cette condition appartient à la méthode union.</w:t>
+      </w:r>
+    </w:p>
+    <w:p>
+      <w:pPr>
+        <w:jc w:val="both"/>
+      </w:pPr>
+      <w:r>
+        <w:t>Pour tester cette branche, nous ajoutons un nouveau test dans lequel il y a une valeur qui se répété dans les deux éléments qui sont passés à la méthode union. Le retour de la fonction setA.contains(a) va retourner une valeur true et comme !true = false alors la branche else sera couverte.</w:t>
+      </w:r>
+      <w:r>
+        <w:t xml:space="preserve"> Ce test n’aurait pas été </w:t>
+      </w:r>
+      <w:r>
+        <w:t>découvert</w:t>
+      </w:r>
+      <w:r>
+        <w:t xml:space="preserve"> par la méthode boite noire car elle est spécifique à l’implémentation du code. </w:t>
+      </w:r>
+      <w:r>
+        <w:t xml:space="preserve"> </w:t>
+      </w:r>
+    </w:p>
+    <w:p/>
+    <w:p/>
+    <w:p>
+      <w:pPr>
+        <w:jc w:val="both"/>
+        <w:rPr>
+          <w:rFonts w:ascii="Consolas" w:hAnsi="Consolas" w:cs="Consolas"/>
+          <w:color w:val="000000"/>
+          <w:sz w:val="20"/>
+          <w:szCs w:val="20"/>
+        </w:rPr>
+      </w:pPr>
+      <w:r>
+        <w:rPr>
+          <w:u w:val="single"/>
+        </w:rPr>
+        <w:t>Test 2</w:t>
+      </w:r>
+      <w:r>
+        <w:t xml:space="preserve"> : </w:t>
+      </w:r>
+      <w:r>
+        <w:rPr>
+          <w:rFonts w:ascii="Consolas" w:hAnsi="Consolas" w:cs="Consolas"/>
+          <w:color w:val="000000"/>
+          <w:sz w:val="20"/>
+          <w:szCs w:val="20"/>
+          <w:highlight w:val="lightGray"/>
+        </w:rPr>
+        <w:t>removeAt01_WhiteBox</w:t>
+      </w:r>
+    </w:p>
+    <w:p>
+      <w:pPr>
+        <w:jc w:val="both"/>
+        <w:rPr>
+          <w:rFonts w:ascii="Consolas" w:hAnsi="Consolas" w:cs="Consolas"/>
+          <w:color w:val="000000"/>
+          <w:sz w:val="20"/>
+          <w:szCs w:val="20"/>
+        </w:rPr>
+      </w:pPr>
+    </w:p>
+    <w:p>
+      <w:pPr>
+        <w:jc w:val="both"/>
+      </w:pPr>
+      <w:r>
+        <w:t>Ce test couvre</w:t>
+      </w:r>
+      <w:r>
+        <w:t xml:space="preserve"> la </w:t>
+      </w:r>
+      <w:r>
+        <w:t>méthode</w:t>
+      </w:r>
+      <w:r>
+        <w:t xml:space="preserve"> removeAt de</w:t>
+      </w:r>
+      <w:r>
+        <w:t xml:space="preserve"> la</w:t>
+      </w:r>
+      <w:r>
+        <w:t xml:space="preserve"> classe myListImpl</w:t>
+      </w:r>
+      <w:r>
+        <w:t xml:space="preserve">. À la ligne </w:t>
+      </w:r>
+      <w:r>
+        <w:t>50</w:t>
+      </w:r>
+      <w:r>
+        <w:t xml:space="preserve">, la branche de la condition </w:t>
+      </w:r>
+      <w:r>
+        <w:t>if(pos == 0)</w:t>
+      </w:r>
+      <w:r>
+        <w:t xml:space="preserve"> </w:t>
+      </w:r>
+      <w:r>
+        <w:t xml:space="preserve">n’est pas couverte. </w:t>
+      </w:r>
+      <w:r>
+        <w:t xml:space="preserve">Il faut tester avec la </w:t>
+      </w:r>
+      <w:r>
+        <w:t>méthode</w:t>
+      </w:r>
+      <w:r>
+        <w:t xml:space="preserve"> remoteAt( int pos) avec une position pos = 0 pour couvrir cette branche. </w:t>
+      </w:r>
+    </w:p>
+    <w:p>
+      <w:pPr>
+        <w:jc w:val="both"/>
+      </w:pPr>
+    </w:p>
+    <w:p>
+      <w:pPr>
+        <w:jc w:val="both"/>
+        <w:rPr>
+          <w:rFonts w:ascii="Consolas" w:hAnsi="Consolas" w:cs="Consolas"/>
+          <w:color w:val="000000"/>
+          <w:sz w:val="20"/>
+          <w:szCs w:val="20"/>
+        </w:rPr>
+      </w:pPr>
+      <w:r>
+        <w:rPr>
+          <w:u w:val="single"/>
+        </w:rPr>
+        <w:t>Test 3</w:t>
+      </w:r>
+      <w:r>
+        <w:t xml:space="preserve"> : </w:t>
+      </w:r>
+      <w:r>
+        <w:rPr>
+          <w:rFonts w:ascii="Consolas" w:hAnsi="Consolas" w:cs="Consolas"/>
+          <w:color w:val="000000"/>
+          <w:sz w:val="20"/>
+          <w:szCs w:val="20"/>
+          <w:highlight w:val="lightGray"/>
+        </w:rPr>
+        <w:t>removeAt02_WhiteBox</w:t>
+      </w:r>
+    </w:p>
+    <w:p>
+      <w:pPr>
+        <w:jc w:val="both"/>
+        <w:rPr>
+          <w:rFonts w:ascii="Consolas" w:hAnsi="Consolas" w:cs="Consolas"/>
+          <w:color w:val="000000"/>
+          <w:sz w:val="20"/>
+          <w:szCs w:val="20"/>
+        </w:rPr>
+      </w:pPr>
+    </w:p>
+    <w:p>
+      <w:pPr>
+        <w:spacing w:line="276" w:lineRule="auto"/>
+        <w:jc w:val="both"/>
+      </w:pPr>
+      <w:r>
+        <w:t xml:space="preserve">Ce test couvre la méthode removeAt de la classe myListImpl. À la ligne </w:t>
+      </w:r>
+      <w:r>
+        <w:t>54</w:t>
+      </w:r>
+      <w:r>
+        <w:t xml:space="preserve">, la branche </w:t>
+      </w:r>
+      <w:r>
+        <w:t>à l’intérieur de</w:t>
+      </w:r>
+      <w:r>
+        <w:t xml:space="preserve"> la </w:t>
+      </w:r>
+      <w:r>
+        <w:t>boucle</w:t>
+      </w:r>
+      <w:r>
+        <w:t xml:space="preserve"> </w:t>
+      </w:r>
+      <w:r>
+        <w:t>while(pos-- &gt; 1)</w:t>
+      </w:r>
+      <w:r>
+        <w:t xml:space="preserve"> </w:t>
+      </w:r>
+      <w:r>
+        <w:t>n</w:t>
+      </w:r>
+      <w:r>
+        <w:t>’est pas couverte</w:t>
+      </w:r>
+      <w:r>
+        <w:t xml:space="preserve"> car </w:t>
+      </w:r>
+      <w:r>
+        <w:t>la valeur de pos n’a pas été testée avec une valeur plus grande que 1</w:t>
+      </w:r>
+      <w:r>
+        <w:t>. Il faut tester avec la méthode remoteAt( in</w:t>
+      </w:r>
+      <w:r>
+        <w:t>t pos) avec une position pos = 2</w:t>
+      </w:r>
+      <w:r>
+        <w:t xml:space="preserve"> pour couvrir cette branche. </w:t>
+      </w:r>
+    </w:p>
+    <w:p>
+      <w:pPr>
+        <w:jc w:val="both"/>
+      </w:pPr>
+    </w:p>
+    <w:p>
+      <w:pPr>
+        <w:jc w:val="both"/>
+      </w:pPr>
+    </w:p>
+    <w:p>
+      <w:pPr>
+        <w:jc w:val="both"/>
+        <w:rPr>
+          <w:rFonts w:ascii="Consolas" w:hAnsi="Consolas" w:cs="Consolas"/>
+          <w:color w:val="000000"/>
+          <w:sz w:val="20"/>
+          <w:szCs w:val="20"/>
+        </w:rPr>
+      </w:pPr>
+      <w:r>
+        <w:rPr>
+          <w:u w:val="single"/>
+        </w:rPr>
+        <w:t>Test 4</w:t>
+      </w:r>
+      <w:r>
+        <w:t xml:space="preserve"> : </w:t>
+      </w:r>
+      <w:r>
+        <w:rPr>
+          <w:rFonts w:ascii="Consolas" w:hAnsi="Consolas" w:cs="Consolas"/>
+          <w:color w:val="000000"/>
+          <w:sz w:val="20"/>
+          <w:szCs w:val="20"/>
+          <w:highlight w:val="lightGray"/>
+        </w:rPr>
+        <w:t>removeItem01_WhiteBox</w:t>
+      </w:r>
+    </w:p>
+    <w:p>
+      <w:pPr>
+        <w:rPr>
+          <w:rFonts w:ascii="Consolas" w:hAnsi="Consolas" w:cs="Consolas"/>
+          <w:color w:val="000000"/>
+          <w:sz w:val="20"/>
+          <w:szCs w:val="20"/>
+        </w:rPr>
+      </w:pPr>
+    </w:p>
+    <w:p>
+      <w:pPr>
+        <w:spacing w:line="276" w:lineRule="auto"/>
+        <w:jc w:val="both"/>
+      </w:pPr>
+      <w:r>
+        <w:lastRenderedPageBreak/>
+        <w:t>Ce test couvre la méthode</w:t>
+      </w:r>
+      <w:r>
+        <w:t xml:space="preserve"> removeItem</w:t>
+      </w:r>
+      <w:r>
+        <w:t xml:space="preserve"> de la classe myListImpl. </w:t>
+      </w:r>
+      <w:r>
+        <w:t xml:space="preserve">Pour compléter la couverture, nous allons essayer d’enlever un item qui n’existe pas dans une liste vide. </w:t>
+      </w:r>
+    </w:p>
+    <w:p>
+      <w:pPr>
+        <w:spacing w:line="276" w:lineRule="auto"/>
+        <w:jc w:val="both"/>
+      </w:pPr>
+    </w:p>
+    <w:p>
+      <w:pPr>
+        <w:jc w:val="both"/>
+        <w:rPr>
+          <w:rFonts w:ascii="Consolas" w:hAnsi="Consolas" w:cs="Consolas"/>
+          <w:color w:val="000000"/>
+          <w:sz w:val="20"/>
+          <w:szCs w:val="20"/>
+        </w:rPr>
+      </w:pPr>
+      <w:r>
+        <w:rPr>
+          <w:u w:val="single"/>
+        </w:rPr>
+        <w:t>Test 5</w:t>
+      </w:r>
+      <w:r>
+        <w:t xml:space="preserve"> : </w:t>
+      </w:r>
+      <w:r>
+        <w:rPr>
+          <w:rFonts w:ascii="Consolas" w:hAnsi="Consolas" w:cs="Consolas"/>
+          <w:color w:val="000000"/>
+          <w:sz w:val="20"/>
+          <w:szCs w:val="20"/>
+          <w:highlight w:val="lightGray"/>
+        </w:rPr>
+        <w:t>removeItem02_WhiteBox</w:t>
+      </w:r>
+    </w:p>
+    <w:p>
+      <w:pPr>
+        <w:jc w:val="both"/>
+        <w:rPr>
+          <w:rFonts w:ascii="Consolas" w:hAnsi="Consolas" w:cs="Consolas"/>
+          <w:color w:val="000000"/>
+          <w:sz w:val="20"/>
+          <w:szCs w:val="20"/>
+        </w:rPr>
+      </w:pPr>
+    </w:p>
+    <w:p>
+      <w:pPr>
+        <w:spacing w:line="276" w:lineRule="auto"/>
+        <w:jc w:val="both"/>
+      </w:pPr>
+      <w:r>
+        <w:t>Ce test couvre la méthode removeItem de la classe myListImpl</w:t>
+      </w:r>
+      <w:r>
+        <w:t>. Le code à partir</w:t>
+      </w:r>
+      <w:r>
+        <w:t xml:space="preserve"> la ligne </w:t>
+      </w:r>
+      <w:r>
+        <w:t>77 jusqu’à la ligne 81 n’est pas couvert par aucun test. Pour couvrir cette partie du code, il faut tester le cas dans lequel on essaie d’enlever un élément qui n’est pas au début</w:t>
+      </w:r>
+      <w:r>
+        <w:t xml:space="preserve"> de la liste.</w:t>
+      </w:r>
+    </w:p>
+    <w:p>
+      <w:pPr>
+        <w:spacing w:line="276" w:lineRule="auto"/>
+        <w:jc w:val="both"/>
+      </w:pPr>
+    </w:p>
+    <w:p>
+      <w:pPr>
+        <w:pStyle w:val="Heading1"/>
+        <w:jc w:val="both"/>
+      </w:pPr>
+      <w:r>
+        <w:t>Couverture totale</w:t>
+      </w:r>
+    </w:p>
+    <w:p>
+      <w:pPr>
+        <w:jc w:val="both"/>
+      </w:pPr>
+    </w:p>
+    <w:p>
+      <w:pPr>
+        <w:jc w:val="both"/>
+      </w:pPr>
+      <w:r>
+        <w:t xml:space="preserve">La couverture des branches est de 100% sauf dans la classe ListeChaineeImpl qui donne une couverture de 68.4%. Nous attribuons ce manque de couverture a une erreur dans </w:t>
+      </w:r>
+      <w:r>
+        <w:t>jococo</w:t>
+      </w:r>
+      <w:r>
+        <w:t>. En effet, l’implémentation du code possède une con</w:t>
+      </w:r>
+      <w:r>
+        <w:t xml:space="preserve">dition multiple switch </w:t>
+      </w:r>
+      <w:r>
+        <w:t>qui ne donne pas 100%</w:t>
+      </w:r>
+      <w:r>
+        <w:t xml:space="preserve"> de couverture lorsqu’on exécute les tests</w:t>
+      </w:r>
+      <w:r>
+        <w:t>.</w:t>
+      </w:r>
+      <w:r>
+        <w:t xml:space="preserve"> Ce problème est attribué à la façon donc java gère les conditions switch mais en théorie la couverture du code </w:t>
+      </w:r>
+      <w:r>
+        <w:t>devrait</w:t>
+      </w:r>
+      <w:r>
+        <w:t xml:space="preserve"> être de 100%.</w:t>
+      </w:r>
+    </w:p>
+    <w:p>
+      <w:pPr>
+        <w:pStyle w:val="Heading1"/>
+        <w:jc w:val="both"/>
+      </w:pPr>
+      <w:r>
         <w:t>Conclusion</w:t>
-      </w:r>
-    </w:p>
-    <w:p/>
-    <w:p>
-      <w:r>
-        <w:t>Ce travail pratique nous a permis de nous familiariser et de mettre</w:t>
-      </w:r>
-      <w:r>
-        <w:t xml:space="preserve"> en</w:t>
-      </w:r>
-      <w:r>
-        <w:t xml:space="preserve"> pratique les notions acquises sur les tests </w:t>
-      </w:r>
-      <w:r>
-        <w:t>fonctionnels (</w:t>
-      </w:r>
-      <w:r>
-        <w:t>White</w:t>
-      </w:r>
-      <w:r>
-        <w:t xml:space="preserve"> box</w:t>
-      </w:r>
-      <w:r>
-        <w:t>) dans le cadre du cours.</w:t>
-      </w:r>
-      <w:r>
-        <w:t xml:space="preserve"> </w:t>
       </w:r>
       <w:bookmarkStart w:id="0" w:name="_GoBack"/>
       <w:bookmarkEnd w:id="0"/>
+    </w:p>
+    <w:p>
+      <w:pPr>
+        <w:jc w:val="both"/>
+      </w:pPr>
+    </w:p>
+    <w:p>
+      <w:pPr>
+        <w:jc w:val="both"/>
+      </w:pPr>
+      <w:r>
+        <w:t>Ce travail pratique nous a permis de nous familiariser et de mettre</w:t>
+      </w:r>
+      <w:r>
+        <w:t xml:space="preserve"> en</w:t>
+      </w:r>
+      <w:r>
+        <w:t xml:space="preserve"> pratique les notions acquises sur les tests </w:t>
+      </w:r>
+      <w:r>
+        <w:t>fonctionnels (</w:t>
+      </w:r>
+      <w:r>
+        <w:t>White</w:t>
+      </w:r>
+      <w:r>
+        <w:t xml:space="preserve"> box</w:t>
+      </w:r>
+      <w:r>
+        <w:t>) dans le cadre du cours.</w:t>
+      </w:r>
+      <w:r>
+        <w:t xml:space="preserve"> </w:t>
+      </w:r>
+      <w:r>
+        <w:t>Pendant ce laboratoire, nous avons appris à trouver et implémenter de</w:t>
+      </w:r>
+      <w:r>
+        <w:t>s</w:t>
+      </w:r>
+      <w:r>
+        <w:t xml:space="preserve"> cas de test spécifiques </w:t>
+      </w:r>
+      <w:r>
+        <w:t>à l’implémentation</w:t>
+      </w:r>
+      <w:r>
+        <w:t xml:space="preserve"> du code et qui ne sont pas découverts avec la méthode de boite blanche. </w:t>
+      </w:r>
+    </w:p>
+    <w:p>
+      <w:pPr>
+        <w:jc w:val="both"/>
+      </w:pPr>
     </w:p>
     <w:sectPr>
       <w:pgSz w:w="12240" w:h="15840"/>
@@ -1616,6 +2150,21 @@
       <w:vertAlign w:val="superscript"/>
     </w:rPr>
   </w:style>
+  <w:style w:type="character" w:customStyle="1" w:styleId="kwd">
+    <w:name w:val="kwd"/>
+    <w:basedOn w:val="DefaultParagraphFont"/>
+    <w:rsid w:val="00672A3C"/>
+  </w:style>
+  <w:style w:type="character" w:customStyle="1" w:styleId="pun">
+    <w:name w:val="pun"/>
+    <w:basedOn w:val="DefaultParagraphFont"/>
+    <w:rsid w:val="00672A3C"/>
+  </w:style>
+  <w:style w:type="character" w:customStyle="1" w:styleId="pln">
+    <w:name w:val="pln"/>
+    <w:basedOn w:val="DefaultParagraphFont"/>
+    <w:rsid w:val="00672A3C"/>
+  </w:style>
 </w:styles>
 </file>
 
@@ -1885,7 +2434,7 @@
 </file>
 
 <file path=customXml/itemProps1.xml><?xml version="1.0" encoding="utf-8"?>
-<ds:datastoreItem xmlns:ds="http://schemas.openxmlformats.org/officeDocument/2006/customXml" ds:itemID="{4F6CC78B-9918-48CC-9091-F708A0BB902A}">
+<ds:datastoreItem xmlns:ds="http://schemas.openxmlformats.org/officeDocument/2006/customXml" ds:itemID="{F4794606-A617-4601-A8FD-0B3900EAB56F}">
   <ds:schemaRefs>
     <ds:schemaRef ds:uri="http://schemas.openxmlformats.org/officeDocument/2006/bibliography"/>
   </ds:schemaRefs>

</xml_diff>